<commit_message>
documented classes practica 7 PRO
</commit_message>
<xml_diff>
--- a/Curso 1/Programación/Prácticas/Práctica #7/Manual_Java.docx
+++ b/Curso 1/Programación/Prácticas/Práctica #7/Manual_Java.docx
@@ -1740,6 +1740,7 @@
       <w:r>
         <w:rPr>
           <w:rFonts w:ascii="Bahnschrift Light" w:hAnsi="Bahnschrift Light"/>
+          <w:noProof/>
           <w:lang w:val="es-ES"/>
         </w:rPr>
         <w:drawing>
@@ -1928,6 +1929,7 @@
       <w:r>
         <w:rPr>
           <w:rFonts w:ascii="Bahnschrift Light" w:hAnsi="Bahnschrift Light"/>
+          <w:noProof/>
           <w:lang w:val="es-ES"/>
         </w:rPr>
         <w:drawing>
@@ -1983,6 +1985,7 @@
       <w:r>
         <w:rPr>
           <w:rFonts w:ascii="Bahnschrift Light" w:hAnsi="Bahnschrift Light"/>
+          <w:noProof/>
           <w:lang w:val="es-ES"/>
         </w:rPr>
         <w:drawing>
@@ -2083,228 +2086,16 @@
         <mc:AlternateContent>
           <mc:Choice Requires="wps">
             <w:drawing>
-              <wp:anchor distT="0" distB="0" distL="114300" distR="114300" simplePos="0" relativeHeight="251661312" behindDoc="0" locked="0" layoutInCell="1" allowOverlap="1" wp14:anchorId="7BDB01F3" wp14:editId="2BDA64B7">
-                <wp:simplePos x="0" y="0"/>
-                <wp:positionH relativeFrom="margin">
-                  <wp:align>left</wp:align>
-                </wp:positionH>
-                <wp:positionV relativeFrom="paragraph">
-                  <wp:posOffset>148590</wp:posOffset>
-                </wp:positionV>
-                <wp:extent cx="2904134" cy="635"/>
-                <wp:effectExtent l="0" t="0" r="0" b="2540"/>
-                <wp:wrapNone/>
-                <wp:docPr id="4" name="Text Box 4"/>
-                <wp:cNvGraphicFramePr/>
-                <a:graphic xmlns:a="http://schemas.openxmlformats.org/drawingml/2006/main">
-                  <a:graphicData uri="http://schemas.microsoft.com/office/word/2010/wordprocessingShape">
-                    <wps:wsp>
-                      <wps:cNvSpPr txBox="1"/>
-                      <wps:spPr>
-                        <a:xfrm>
-                          <a:off x="0" y="0"/>
-                          <a:ext cx="2904134" cy="635"/>
-                        </a:xfrm>
-                        <a:prstGeom prst="rect">
-                          <a:avLst/>
-                        </a:prstGeom>
-                        <a:solidFill>
-                          <a:prstClr val="white"/>
-                        </a:solidFill>
-                        <a:ln>
-                          <a:noFill/>
-                        </a:ln>
-                      </wps:spPr>
-                      <wps:txbx>
-                        <w:txbxContent>
-                          <w:p>
-                            <w:pPr>
-                              <w:pStyle w:val="Caption"/>
-                              <w:jc w:val="center"/>
-                              <w:rPr>
-                                <w:rFonts w:ascii="Bahnschrift Light" w:hAnsi="Bahnschrift Light"/>
-                                <w:color w:val="auto"/>
-                                <w:lang w:val="es-ES"/>
-                              </w:rPr>
-                            </w:pPr>
-                            <w:r>
-                              <w:rPr>
-                                <w:rFonts w:ascii="Bahnschrift Light" w:hAnsi="Bahnschrift Light"/>
-                                <w:color w:val="auto"/>
-                                <w:lang w:val="es-ES"/>
-                              </w:rPr>
-                              <w:t xml:space="preserve">Figura </w:t>
-                            </w:r>
-                            <w:r>
-                              <w:rPr>
-                                <w:rFonts w:ascii="Bahnschrift Light" w:hAnsi="Bahnschrift Light"/>
-                                <w:color w:val="auto"/>
-                                <w:lang w:val="es-ES"/>
-                              </w:rPr>
-                              <w:fldChar w:fldCharType="begin"/>
-                            </w:r>
-                            <w:r>
-                              <w:rPr>
-                                <w:rFonts w:ascii="Bahnschrift Light" w:hAnsi="Bahnschrift Light"/>
-                                <w:color w:val="auto"/>
-                                <w:lang w:val="es-ES"/>
-                              </w:rPr>
-                              <w:instrText xml:space="preserve"> SEQ Figura \* ARABIC </w:instrText>
-                            </w:r>
-                            <w:r>
-                              <w:rPr>
-                                <w:rFonts w:ascii="Bahnschrift Light" w:hAnsi="Bahnschrift Light"/>
-                                <w:color w:val="auto"/>
-                                <w:lang w:val="es-ES"/>
-                              </w:rPr>
-                              <w:fldChar w:fldCharType="separate"/>
-                            </w:r>
-                            <w:r>
-                              <w:rPr>
-                                <w:rFonts w:ascii="Bahnschrift Light" w:hAnsi="Bahnschrift Light"/>
-                                <w:noProof/>
-                                <w:color w:val="auto"/>
-                                <w:lang w:val="es-ES"/>
-                              </w:rPr>
-                              <w:t>2</w:t>
-                            </w:r>
-                            <w:r>
-                              <w:rPr>
-                                <w:rFonts w:ascii="Bahnschrift Light" w:hAnsi="Bahnschrift Light"/>
-                                <w:color w:val="auto"/>
-                                <w:lang w:val="es-ES"/>
-                              </w:rPr>
-                              <w:fldChar w:fldCharType="end"/>
-                            </w:r>
-                            <w:r>
-                              <w:rPr>
-                                <w:rFonts w:ascii="Bahnschrift Light" w:hAnsi="Bahnschrift Light"/>
-                                <w:color w:val="auto"/>
-                                <w:lang w:val="es-ES"/>
-                              </w:rPr>
-                              <w:t>. Estructura secuencial. Fuente: Wikipedia</w:t>
-                            </w:r>
-                          </w:p>
-                        </w:txbxContent>
-                      </wps:txbx>
-                      <wps:bodyPr rot="0" spcFirstLastPara="0" vertOverflow="overflow" horzOverflow="overflow" vert="horz" wrap="square" lIns="0" tIns="0" rIns="0" bIns="0" numCol="1" spcCol="0" rtlCol="0" fromWordArt="0" anchor="t" anchorCtr="0" forceAA="0" compatLnSpc="1">
-                        <a:prstTxWarp prst="textNoShape">
-                          <a:avLst/>
-                        </a:prstTxWarp>
-                        <a:spAutoFit/>
-                      </wps:bodyPr>
-                    </wps:wsp>
-                  </a:graphicData>
-                </a:graphic>
-                <wp14:sizeRelH relativeFrom="margin">
-                  <wp14:pctWidth>0</wp14:pctWidth>
-                </wp14:sizeRelH>
-              </wp:anchor>
-            </w:drawing>
-          </mc:Choice>
-          <mc:Fallback>
-            <w:pict>
-              <v:shapetype w14:anchorId="7BDB01F3" id="_x0000_t202" coordsize="21600,21600" o:spt="202" path="m,l,21600r21600,l21600,xe">
-                <v:stroke joinstyle="miter"/>
-                <v:path gradientshapeok="t" o:connecttype="rect"/>
-              </v:shapetype>
-              <v:shape id="Text Box 4" o:spid="_x0000_s1026" type="#_x0000_t202" style="position:absolute;left:0;text-align:left;margin-left:0;margin-top:11.7pt;width:228.65pt;height:.05pt;z-index:251661312;visibility:visible;mso-wrap-style:square;mso-width-percent:0;mso-wrap-distance-left:9pt;mso-wrap-distance-top:0;mso-wrap-distance-right:9pt;mso-wrap-distance-bottom:0;mso-position-horizontal:left;mso-position-horizontal-relative:margin;mso-position-vertical:absolute;mso-position-vertical-relative:text;mso-width-percent:0;mso-width-relative:margin;v-text-anchor:top" o:gfxdata="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" stroked="f">
-                <v:textbox style="mso-fit-shape-to-text:t" inset="0,0,0,0">
-                  <w:txbxContent>
-                    <w:p>
-                      <w:pPr>
-                        <w:pStyle w:val="Caption"/>
-                        <w:jc w:val="center"/>
-                        <w:rPr>
-                          <w:rFonts w:ascii="Bahnschrift Light" w:hAnsi="Bahnschrift Light"/>
-                          <w:color w:val="auto"/>
-                          <w:lang w:val="es-ES"/>
-                        </w:rPr>
-                      </w:pPr>
-                      <w:r>
-                        <w:rPr>
-                          <w:rFonts w:ascii="Bahnschrift Light" w:hAnsi="Bahnschrift Light"/>
-                          <w:color w:val="auto"/>
-                          <w:lang w:val="es-ES"/>
-                        </w:rPr>
-                        <w:t xml:space="preserve">Figura </w:t>
-                      </w:r>
-                      <w:r>
-                        <w:rPr>
-                          <w:rFonts w:ascii="Bahnschrift Light" w:hAnsi="Bahnschrift Light"/>
-                          <w:color w:val="auto"/>
-                          <w:lang w:val="es-ES"/>
-                        </w:rPr>
-                        <w:fldChar w:fldCharType="begin"/>
-                      </w:r>
-                      <w:r>
-                        <w:rPr>
-                          <w:rFonts w:ascii="Bahnschrift Light" w:hAnsi="Bahnschrift Light"/>
-                          <w:color w:val="auto"/>
-                          <w:lang w:val="es-ES"/>
-                        </w:rPr>
-                        <w:instrText xml:space="preserve"> SEQ Figura \* ARABIC </w:instrText>
-                      </w:r>
-                      <w:r>
-                        <w:rPr>
-                          <w:rFonts w:ascii="Bahnschrift Light" w:hAnsi="Bahnschrift Light"/>
-                          <w:color w:val="auto"/>
-                          <w:lang w:val="es-ES"/>
-                        </w:rPr>
-                        <w:fldChar w:fldCharType="separate"/>
-                      </w:r>
-                      <w:r>
-                        <w:rPr>
-                          <w:rFonts w:ascii="Bahnschrift Light" w:hAnsi="Bahnschrift Light"/>
-                          <w:noProof/>
-                          <w:color w:val="auto"/>
-                          <w:lang w:val="es-ES"/>
-                        </w:rPr>
-                        <w:t>2</w:t>
-                      </w:r>
-                      <w:r>
-                        <w:rPr>
-                          <w:rFonts w:ascii="Bahnschrift Light" w:hAnsi="Bahnschrift Light"/>
-                          <w:color w:val="auto"/>
-                          <w:lang w:val="es-ES"/>
-                        </w:rPr>
-                        <w:fldChar w:fldCharType="end"/>
-                      </w:r>
-                      <w:r>
-                        <w:rPr>
-                          <w:rFonts w:ascii="Bahnschrift Light" w:hAnsi="Bahnschrift Light"/>
-                          <w:color w:val="auto"/>
-                          <w:lang w:val="es-ES"/>
-                        </w:rPr>
-                        <w:t>. Estructura secuencial. Fuente: Wikipedia</w:t>
-                      </w:r>
-                    </w:p>
-                  </w:txbxContent>
-                </v:textbox>
-                <w10:wrap anchorx="margin"/>
-              </v:shape>
-            </w:pict>
-          </mc:Fallback>
-        </mc:AlternateContent>
-      </w:r>
-      <w:r>
-        <w:rPr>
-          <w:noProof/>
-          <w:lang w:val="es-ES"/>
-        </w:rPr>
-        <mc:AlternateContent>
-          <mc:Choice Requires="wps">
-            <w:drawing>
-              <wp:anchor distT="0" distB="0" distL="114300" distR="114300" simplePos="0" relativeHeight="251663360" behindDoc="0" locked="0" layoutInCell="1" allowOverlap="1" wp14:anchorId="39248A5B" wp14:editId="07DBC607">
+              <wp:anchor distT="0" distB="0" distL="114300" distR="114300" simplePos="0" relativeHeight="251663360" behindDoc="0" locked="0" layoutInCell="1" allowOverlap="1" wp14:anchorId="39248A5B" wp14:editId="2259A2CC">
                 <wp:simplePos x="0" y="0"/>
                 <wp:positionH relativeFrom="margin">
                   <wp:align>right</wp:align>
                 </wp:positionH>
                 <wp:positionV relativeFrom="paragraph">
-                  <wp:posOffset>214833</wp:posOffset>
+                  <wp:posOffset>133985</wp:posOffset>
                 </wp:positionV>
-                <wp:extent cx="2465222" cy="635"/>
-                <wp:effectExtent l="0" t="0" r="0" b="0"/>
+                <wp:extent cx="2465222" cy="314554"/>
+                <wp:effectExtent l="0" t="0" r="0" b="9525"/>
                 <wp:wrapNone/>
                 <wp:docPr id="5" name="Text Box 5"/>
                 <wp:cNvGraphicFramePr/>
@@ -2315,7 +2106,7 @@
                       <wps:spPr>
                         <a:xfrm>
                           <a:off x="0" y="0"/>
-                          <a:ext cx="2465222" cy="635"/>
+                          <a:ext cx="2465222" cy="314554"/>
                         </a:xfrm>
                         <a:prstGeom prst="rect">
                           <a:avLst/>
@@ -2416,7 +2207,7 @@
                         <a:prstTxWarp prst="textNoShape">
                           <a:avLst/>
                         </a:prstTxWarp>
-                        <a:spAutoFit/>
+                        <a:noAutofit/>
                       </wps:bodyPr>
                     </wps:wsp>
                   </a:graphicData>
@@ -2424,13 +2215,20 @@
                 <wp14:sizeRelH relativeFrom="margin">
                   <wp14:pctWidth>0</wp14:pctWidth>
                 </wp14:sizeRelH>
+                <wp14:sizeRelV relativeFrom="margin">
+                  <wp14:pctHeight>0</wp14:pctHeight>
+                </wp14:sizeRelV>
               </wp:anchor>
             </w:drawing>
           </mc:Choice>
           <mc:Fallback>
             <w:pict>
-              <v:shape w14:anchorId="39248A5B" id="Text Box 5" o:spid="_x0000_s1027" type="#_x0000_t202" style="position:absolute;left:0;text-align:left;margin-left:142.9pt;margin-top:16.9pt;width:194.1pt;height:.05pt;z-index:251663360;visibility:visible;mso-wrap-style:square;mso-width-percent:0;mso-wrap-distance-left:9pt;mso-wrap-distance-top:0;mso-wrap-distance-right:9pt;mso-wrap-distance-bottom:0;mso-position-horizontal:right;mso-position-horizontal-relative:margin;mso-position-vertical:absolute;mso-position-vertical-relative:text;mso-width-percent:0;mso-width-relative:margin;v-text-anchor:top" o:gfxdata="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" stroked="f">
-                <v:textbox style="mso-fit-shape-to-text:t" inset="0,0,0,0">
+              <v:shapetype w14:anchorId="39248A5B" id="_x0000_t202" coordsize="21600,21600" o:spt="202" path="m,l,21600r21600,l21600,xe">
+                <v:stroke joinstyle="miter"/>
+                <v:path gradientshapeok="t" o:connecttype="rect"/>
+              </v:shapetype>
+              <v:shape id="Text Box 5" o:spid="_x0000_s1026" type="#_x0000_t202" style="position:absolute;left:0;text-align:left;margin-left:142.9pt;margin-top:10.55pt;width:194.1pt;height:24.75pt;z-index:251663360;visibility:visible;mso-wrap-style:square;mso-width-percent:0;mso-height-percent:0;mso-wrap-distance-left:9pt;mso-wrap-distance-top:0;mso-wrap-distance-right:9pt;mso-wrap-distance-bottom:0;mso-position-horizontal:right;mso-position-horizontal-relative:margin;mso-position-vertical:absolute;mso-position-vertical-relative:text;mso-width-percent:0;mso-height-percent:0;mso-width-relative:margin;mso-height-relative:margin;v-text-anchor:top" o:gfxdata="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" stroked="f">
+                <v:textbox inset="0,0,0,0">
                   <w:txbxContent>
                     <w:p>
                       <w:pPr>
@@ -2521,6 +2319,246 @@
           </mc:Fallback>
         </mc:AlternateContent>
       </w:r>
+      <w:r>
+        <w:rPr>
+          <w:noProof/>
+          <w:lang w:val="es-ES"/>
+        </w:rPr>
+        <mc:AlternateContent>
+          <mc:Choice Requires="wps">
+            <w:drawing>
+              <wp:anchor distT="0" distB="0" distL="114300" distR="114300" simplePos="0" relativeHeight="251661312" behindDoc="0" locked="0" layoutInCell="1" allowOverlap="1" wp14:anchorId="7BDB01F3" wp14:editId="2DD1E4DA">
+                <wp:simplePos x="0" y="0"/>
+                <wp:positionH relativeFrom="margin">
+                  <wp:align>left</wp:align>
+                </wp:positionH>
+                <wp:positionV relativeFrom="paragraph">
+                  <wp:posOffset>148590</wp:posOffset>
+                </wp:positionV>
+                <wp:extent cx="2904134" cy="635"/>
+                <wp:effectExtent l="0" t="0" r="0" b="2540"/>
+                <wp:wrapNone/>
+                <wp:docPr id="4" name="Text Box 4"/>
+                <wp:cNvGraphicFramePr/>
+                <a:graphic xmlns:a="http://schemas.openxmlformats.org/drawingml/2006/main">
+                  <a:graphicData uri="http://schemas.microsoft.com/office/word/2010/wordprocessingShape">
+                    <wps:wsp>
+                      <wps:cNvSpPr txBox="1"/>
+                      <wps:spPr>
+                        <a:xfrm>
+                          <a:off x="0" y="0"/>
+                          <a:ext cx="2904134" cy="635"/>
+                        </a:xfrm>
+                        <a:prstGeom prst="rect">
+                          <a:avLst/>
+                        </a:prstGeom>
+                        <a:solidFill>
+                          <a:prstClr val="white"/>
+                        </a:solidFill>
+                        <a:ln>
+                          <a:noFill/>
+                        </a:ln>
+                      </wps:spPr>
+                      <wps:txbx>
+                        <w:txbxContent>
+                          <w:p>
+                            <w:pPr>
+                              <w:pStyle w:val="Caption"/>
+                              <w:jc w:val="center"/>
+                              <w:rPr>
+                                <w:rFonts w:ascii="Bahnschrift Light" w:hAnsi="Bahnschrift Light"/>
+                                <w:color w:val="auto"/>
+                                <w:lang w:val="es-ES"/>
+                              </w:rPr>
+                            </w:pPr>
+                            <w:r>
+                              <w:rPr>
+                                <w:rFonts w:ascii="Bahnschrift Light" w:hAnsi="Bahnschrift Light"/>
+                                <w:color w:val="auto"/>
+                                <w:lang w:val="es-ES"/>
+                              </w:rPr>
+                              <w:t xml:space="preserve">Figura </w:t>
+                            </w:r>
+                            <w:r>
+                              <w:rPr>
+                                <w:rFonts w:ascii="Bahnschrift Light" w:hAnsi="Bahnschrift Light"/>
+                                <w:color w:val="auto"/>
+                                <w:lang w:val="es-ES"/>
+                              </w:rPr>
+                              <w:fldChar w:fldCharType="begin"/>
+                            </w:r>
+                            <w:r>
+                              <w:rPr>
+                                <w:rFonts w:ascii="Bahnschrift Light" w:hAnsi="Bahnschrift Light"/>
+                                <w:color w:val="auto"/>
+                                <w:lang w:val="es-ES"/>
+                              </w:rPr>
+                              <w:instrText xml:space="preserve"> SEQ Figura \* ARABIC </w:instrText>
+                            </w:r>
+                            <w:r>
+                              <w:rPr>
+                                <w:rFonts w:ascii="Bahnschrift Light" w:hAnsi="Bahnschrift Light"/>
+                                <w:color w:val="auto"/>
+                                <w:lang w:val="es-ES"/>
+                              </w:rPr>
+                              <w:fldChar w:fldCharType="separate"/>
+                            </w:r>
+                            <w:r>
+                              <w:rPr>
+                                <w:rFonts w:ascii="Bahnschrift Light" w:hAnsi="Bahnschrift Light"/>
+                                <w:noProof/>
+                                <w:color w:val="auto"/>
+                                <w:lang w:val="es-ES"/>
+                              </w:rPr>
+                              <w:t>2</w:t>
+                            </w:r>
+                            <w:r>
+                              <w:rPr>
+                                <w:rFonts w:ascii="Bahnschrift Light" w:hAnsi="Bahnschrift Light"/>
+                                <w:color w:val="auto"/>
+                                <w:lang w:val="es-ES"/>
+                              </w:rPr>
+                              <w:fldChar w:fldCharType="end"/>
+                            </w:r>
+                            <w:r>
+                              <w:rPr>
+                                <w:rFonts w:ascii="Bahnschrift Light" w:hAnsi="Bahnschrift Light"/>
+                                <w:color w:val="auto"/>
+                                <w:lang w:val="es-ES"/>
+                              </w:rPr>
+                              <w:t xml:space="preserve">. Estructura secuencial. </w:t>
+                            </w:r>
+                            <w:r>
+                              <w:rPr>
+                                <w:rFonts w:ascii="Bahnschrift Light" w:hAnsi="Bahnschrift Light"/>
+                                <w:color w:val="auto"/>
+                                <w:lang w:val="es-ES"/>
+                              </w:rPr>
+                              <w:t xml:space="preserve">                             </w:t>
+                            </w:r>
+                            <w:r>
+                              <w:rPr>
+                                <w:rFonts w:ascii="Bahnschrift Light" w:hAnsi="Bahnschrift Light"/>
+                                <w:color w:val="auto"/>
+                                <w:lang w:val="es-ES"/>
+                              </w:rPr>
+                              <w:t>Fuente: Wikipedia</w:t>
+                            </w:r>
+                          </w:p>
+                        </w:txbxContent>
+                      </wps:txbx>
+                      <wps:bodyPr rot="0" spcFirstLastPara="0" vertOverflow="overflow" horzOverflow="overflow" vert="horz" wrap="square" lIns="0" tIns="0" rIns="0" bIns="0" numCol="1" spcCol="0" rtlCol="0" fromWordArt="0" anchor="t" anchorCtr="0" forceAA="0" compatLnSpc="1">
+                        <a:prstTxWarp prst="textNoShape">
+                          <a:avLst/>
+                        </a:prstTxWarp>
+                        <a:spAutoFit/>
+                      </wps:bodyPr>
+                    </wps:wsp>
+                  </a:graphicData>
+                </a:graphic>
+                <wp14:sizeRelH relativeFrom="margin">
+                  <wp14:pctWidth>0</wp14:pctWidth>
+                </wp14:sizeRelH>
+              </wp:anchor>
+            </w:drawing>
+          </mc:Choice>
+          <mc:Fallback>
+            <w:pict>
+              <v:shape w14:anchorId="7BDB01F3" id="Text Box 4" o:spid="_x0000_s1027" type="#_x0000_t202" style="position:absolute;left:0;text-align:left;margin-left:0;margin-top:11.7pt;width:228.65pt;height:.05pt;z-index:251661312;visibility:visible;mso-wrap-style:square;mso-width-percent:0;mso-wrap-distance-left:9pt;mso-wrap-distance-top:0;mso-wrap-distance-right:9pt;mso-wrap-distance-bottom:0;mso-position-horizontal:left;mso-position-horizontal-relative:margin;mso-position-vertical:absolute;mso-position-vertical-relative:text;mso-width-percent:0;mso-width-relative:margin;v-text-anchor:top" o:gfxdata="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" stroked="f">
+                <v:textbox style="mso-fit-shape-to-text:t" inset="0,0,0,0">
+                  <w:txbxContent>
+                    <w:p>
+                      <w:pPr>
+                        <w:pStyle w:val="Caption"/>
+                        <w:jc w:val="center"/>
+                        <w:rPr>
+                          <w:rFonts w:ascii="Bahnschrift Light" w:hAnsi="Bahnschrift Light"/>
+                          <w:color w:val="auto"/>
+                          <w:lang w:val="es-ES"/>
+                        </w:rPr>
+                      </w:pPr>
+                      <w:r>
+                        <w:rPr>
+                          <w:rFonts w:ascii="Bahnschrift Light" w:hAnsi="Bahnschrift Light"/>
+                          <w:color w:val="auto"/>
+                          <w:lang w:val="es-ES"/>
+                        </w:rPr>
+                        <w:t xml:space="preserve">Figura </w:t>
+                      </w:r>
+                      <w:r>
+                        <w:rPr>
+                          <w:rFonts w:ascii="Bahnschrift Light" w:hAnsi="Bahnschrift Light"/>
+                          <w:color w:val="auto"/>
+                          <w:lang w:val="es-ES"/>
+                        </w:rPr>
+                        <w:fldChar w:fldCharType="begin"/>
+                      </w:r>
+                      <w:r>
+                        <w:rPr>
+                          <w:rFonts w:ascii="Bahnschrift Light" w:hAnsi="Bahnschrift Light"/>
+                          <w:color w:val="auto"/>
+                          <w:lang w:val="es-ES"/>
+                        </w:rPr>
+                        <w:instrText xml:space="preserve"> SEQ Figura \* ARABIC </w:instrText>
+                      </w:r>
+                      <w:r>
+                        <w:rPr>
+                          <w:rFonts w:ascii="Bahnschrift Light" w:hAnsi="Bahnschrift Light"/>
+                          <w:color w:val="auto"/>
+                          <w:lang w:val="es-ES"/>
+                        </w:rPr>
+                        <w:fldChar w:fldCharType="separate"/>
+                      </w:r>
+                      <w:r>
+                        <w:rPr>
+                          <w:rFonts w:ascii="Bahnschrift Light" w:hAnsi="Bahnschrift Light"/>
+                          <w:noProof/>
+                          <w:color w:val="auto"/>
+                          <w:lang w:val="es-ES"/>
+                        </w:rPr>
+                        <w:t>2</w:t>
+                      </w:r>
+                      <w:r>
+                        <w:rPr>
+                          <w:rFonts w:ascii="Bahnschrift Light" w:hAnsi="Bahnschrift Light"/>
+                          <w:color w:val="auto"/>
+                          <w:lang w:val="es-ES"/>
+                        </w:rPr>
+                        <w:fldChar w:fldCharType="end"/>
+                      </w:r>
+                      <w:r>
+                        <w:rPr>
+                          <w:rFonts w:ascii="Bahnschrift Light" w:hAnsi="Bahnschrift Light"/>
+                          <w:color w:val="auto"/>
+                          <w:lang w:val="es-ES"/>
+                        </w:rPr>
+                        <w:t xml:space="preserve">. Estructura secuencial. </w:t>
+                      </w:r>
+                      <w:r>
+                        <w:rPr>
+                          <w:rFonts w:ascii="Bahnschrift Light" w:hAnsi="Bahnschrift Light"/>
+                          <w:color w:val="auto"/>
+                          <w:lang w:val="es-ES"/>
+                        </w:rPr>
+                        <w:t xml:space="preserve">                             </w:t>
+                      </w:r>
+                      <w:r>
+                        <w:rPr>
+                          <w:rFonts w:ascii="Bahnschrift Light" w:hAnsi="Bahnschrift Light"/>
+                          <w:color w:val="auto"/>
+                          <w:lang w:val="es-ES"/>
+                        </w:rPr>
+                        <w:t>Fuente: Wikipedia</w:t>
+                      </w:r>
+                    </w:p>
+                  </w:txbxContent>
+                </v:textbox>
+                <w10:wrap anchorx="margin"/>
+              </v:shape>
+            </w:pict>
+          </mc:Fallback>
+        </mc:AlternateContent>
+      </w:r>
     </w:p>
     <w:p>
       <w:pPr>
@@ -2627,6 +2665,16 @@
     </w:p>
     <w:p>
       <w:pPr>
+        <w:spacing w:line="240" w:lineRule="auto"/>
+        <w:jc w:val="both"/>
+        <w:rPr>
+          <w:rFonts w:ascii="Bahnschrift Light" w:hAnsi="Bahnschrift Light"/>
+          <w:lang w:val="es-ES"/>
+        </w:rPr>
+      </w:pPr>
+    </w:p>
+    <w:p>
+      <w:pPr>
         <w:keepNext/>
         <w:spacing w:line="240" w:lineRule="auto"/>
         <w:jc w:val="center"/>
@@ -2637,6 +2685,7 @@
       <w:r>
         <w:rPr>
           <w:rFonts w:ascii="Bahnschrift Light" w:hAnsi="Bahnschrift Light"/>
+          <w:noProof/>
           <w:lang w:val="es-ES"/>
         </w:rPr>
         <w:drawing>
@@ -2766,6 +2815,7 @@
       <w:r>
         <w:rPr>
           <w:rFonts w:ascii="Bahnschrift Light" w:hAnsi="Bahnschrift Light"/>
+          <w:noProof/>
           <w:lang w:val="es-ES"/>
         </w:rPr>
         <w:drawing>
@@ -2895,6 +2945,7 @@
       <w:r>
         <w:rPr>
           <w:rFonts w:ascii="Bahnschrift Light" w:hAnsi="Bahnschrift Light"/>
+          <w:noProof/>
           <w:lang w:val="es-ES"/>
         </w:rPr>
         <w:lastRenderedPageBreak/>
@@ -3205,6 +3256,16 @@
     </w:p>
     <w:p>
       <w:pPr>
+        <w:spacing w:line="240" w:lineRule="auto"/>
+        <w:jc w:val="both"/>
+        <w:rPr>
+          <w:rFonts w:ascii="Bahnschrift Light" w:hAnsi="Bahnschrift Light"/>
+          <w:lang w:val="es-ES"/>
+        </w:rPr>
+      </w:pPr>
+    </w:p>
+    <w:p>
+      <w:pPr>
         <w:pStyle w:val="Heading1"/>
         <w:jc w:val="both"/>
         <w:rPr>
@@ -3312,6 +3373,7 @@
           <w:rFonts w:ascii="Bahnschrift Light" w:hAnsi="Bahnschrift Light"/>
           <w:lang w:val="es-ES"/>
         </w:rPr>
+        <w:lastRenderedPageBreak/>
         <w:t>Hardware:</w:t>
       </w:r>
     </w:p>
@@ -3333,7 +3395,6 @@
           <w:rFonts w:ascii="Bahnschrift Light" w:hAnsi="Bahnschrift Light"/>
           <w:lang w:val="es-ES"/>
         </w:rPr>
-        <w:lastRenderedPageBreak/>
         <w:t>IDE:</w:t>
       </w:r>
     </w:p>
@@ -3736,7 +3797,20 @@
                         <w:noProof/>
                         <w:lang w:val="es-ES"/>
                       </w:rPr>
-                      <w:t>Wikipedia, «Software,» Wikipedia, 2023 Marzo 31. [En línea]. Available: https://es.wikipedia.org/wiki/Software. [Último acceso: 2023 Abril 3].</w:t>
+                      <w:t xml:space="preserve">Wikipedia, «Software,» Wikipedia, 2023 Marzo 31. [En línea]. </w:t>
+                    </w:r>
+                    <w:r>
+                      <w:rPr>
+                        <w:noProof/>
+                      </w:rPr>
+                      <w:t xml:space="preserve">Available: https://es.wikipedia.org/wiki/Software. </w:t>
+                    </w:r>
+                    <w:r>
+                      <w:rPr>
+                        <w:noProof/>
+                        <w:lang w:val="es-ES"/>
+                      </w:rPr>
+                      <w:t>[Último acceso: 2023 Abril 3].</w:t>
                     </w:r>
                   </w:p>
                 </w:tc>

</xml_diff>